<commit_message>
Modify schema for equipment
</commit_message>
<xml_diff>
--- a/templates/equipment-return.docx
+++ b/templates/equipment-return.docx
@@ -468,17 +468,17 @@
       </w:tblPr>
       <w:tblGrid>
         <w:gridCol w:w="1898"/>
-        <w:gridCol w:w="2177"/>
+        <w:gridCol w:w="1877"/>
         <w:gridCol w:w="1804"/>
         <w:gridCol w:w="2166"/>
-        <w:gridCol w:w="2102"/>
-        <w:gridCol w:w="1681"/>
-        <w:gridCol w:w="1534"/>
+        <w:gridCol w:w="1790"/>
+        <w:gridCol w:w="2700"/>
+        <w:gridCol w:w="2512"/>
       </w:tblGrid>
       <w:tr>
         <w:tc>
           <w:tcPr>
-            <w:tcW w:w="256" w:type="pct"/>
+            <w:tcW w:w="710" w:type="pct"/>
           </w:tcPr>
           <w:p>
             <w:pPr>
@@ -491,7 +491,7 @@
         </w:tc>
         <w:tc>
           <w:tcPr>
-            <w:tcW w:w="1035" w:type="pct"/>
+            <w:tcW w:w="815" w:type="pct"/>
           </w:tcPr>
           <w:p>
             <w:pPr>
@@ -504,7 +504,7 @@
         </w:tc>
         <w:tc>
           <w:tcPr>
-            <w:tcW w:w="583" w:type="pct"/>
+            <w:tcW w:w="675" w:type="pct"/>
           </w:tcPr>
           <w:p>
             <w:pPr>
@@ -517,7 +517,7 @@
         </w:tc>
         <w:tc>
           <w:tcPr>
-            <w:tcW w:w="476" w:type="pct"/>
+            <w:tcW w:w="811" w:type="pct"/>
           </w:tcPr>
           <w:p>
             <w:pPr>
@@ -530,7 +530,7 @@
         </w:tc>
         <w:tc>
           <w:tcPr>
-            <w:tcW w:w="1007" w:type="pct"/>
+            <w:tcW w:w="787" w:type="pct"/>
           </w:tcPr>
           <w:p>
             <w:pPr>
@@ -543,7 +543,7 @@
         </w:tc>
         <w:tc>
           <w:tcPr>
-            <w:tcW w:w="849" w:type="pct"/>
+            <w:tcW w:w="629" w:type="pct"/>
           </w:tcPr>
           <w:p>
             <w:pPr>
@@ -556,7 +556,7 @@
         </w:tc>
         <w:tc>
           <w:tcPr>
-            <w:tcW w:w="794" w:type="pct"/>
+            <w:tcW w:w="574" w:type="pct"/>
           </w:tcPr>
           <w:p>
             <w:pPr>
@@ -571,7 +571,7 @@
       <w:tr>
         <w:tc>
           <w:tcPr>
-            <w:tcW w:w="256" w:type="pct"/>
+            <w:tcW w:w="710" w:type="pct"/>
           </w:tcPr>
           <w:p>
             <w:r>
@@ -581,53 +581,53 @@
         </w:tc>
         <w:tc>
           <w:tcPr>
-            <w:tcW w:w="1035" w:type="pct"/>
+            <w:tcW w:w="815" w:type="pct"/>
           </w:tcPr>
           <w:p/>
         </w:tc>
         <w:tc>
           <w:tcPr>
-            <w:tcW w:w="583" w:type="pct"/>
-          </w:tcPr>
-          <w:p>
-            <w:pPr>
-              <w:jc w:val="center"/>
-            </w:pPr>
-          </w:p>
-        </w:tc>
-        <w:tc>
-          <w:tcPr>
-            <w:tcW w:w="476" w:type="pct"/>
-          </w:tcPr>
-          <w:p>
-            <w:pPr>
-              <w:jc w:val="center"/>
-            </w:pPr>
-          </w:p>
-        </w:tc>
-        <w:tc>
-          <w:tcPr>
-            <w:tcW w:w="1007" w:type="pct"/>
-          </w:tcPr>
-          <w:p>
-            <w:pPr>
-              <w:jc w:val="center"/>
-            </w:pPr>
-          </w:p>
-        </w:tc>
-        <w:tc>
-          <w:tcPr>
-            <w:tcW w:w="849" w:type="pct"/>
-          </w:tcPr>
-          <w:p>
-            <w:pPr>
-              <w:jc w:val="center"/>
-            </w:pPr>
-          </w:p>
-        </w:tc>
-        <w:tc>
-          <w:tcPr>
-            <w:tcW w:w="794" w:type="pct"/>
+            <w:tcW w:w="675" w:type="pct"/>
+          </w:tcPr>
+          <w:p>
+            <w:pPr>
+              <w:jc w:val="center"/>
+            </w:pPr>
+          </w:p>
+        </w:tc>
+        <w:tc>
+          <w:tcPr>
+            <w:tcW w:w="811" w:type="pct"/>
+          </w:tcPr>
+          <w:p>
+            <w:pPr>
+              <w:jc w:val="center"/>
+            </w:pPr>
+          </w:p>
+        </w:tc>
+        <w:tc>
+          <w:tcPr>
+            <w:tcW w:w="787" w:type="pct"/>
+          </w:tcPr>
+          <w:p>
+            <w:pPr>
+              <w:jc w:val="center"/>
+            </w:pPr>
+          </w:p>
+        </w:tc>
+        <w:tc>
+          <w:tcPr>
+            <w:tcW w:w="629" w:type="pct"/>
+          </w:tcPr>
+          <w:p>
+            <w:pPr>
+              <w:jc w:val="center"/>
+            </w:pPr>
+          </w:p>
+        </w:tc>
+        <w:tc>
+          <w:tcPr>
+            <w:tcW w:w="574" w:type="pct"/>
           </w:tcPr>
           <w:p/>
         </w:tc>
@@ -635,7 +635,7 @@
       <w:tr>
         <w:tc>
           <w:tcPr>
-            <w:tcW w:w="256" w:type="pct"/>
+            <w:tcW w:w="710" w:type="pct"/>
           </w:tcPr>
           <w:p>
             <w:pPr>
@@ -648,7 +648,7 @@
         </w:tc>
         <w:tc>
           <w:tcPr>
-            <w:tcW w:w="1035" w:type="pct"/>
+            <w:tcW w:w="815" w:type="pct"/>
           </w:tcPr>
           <w:p>
             <w:r>
@@ -658,7 +658,7 @@
         </w:tc>
         <w:tc>
           <w:tcPr>
-            <w:tcW w:w="583" w:type="pct"/>
+            <w:tcW w:w="675" w:type="pct"/>
           </w:tcPr>
           <w:p>
             <w:pPr>
@@ -679,7 +679,7 @@
         </w:tc>
         <w:tc>
           <w:tcPr>
-            <w:tcW w:w="476" w:type="pct"/>
+            <w:tcW w:w="811" w:type="pct"/>
           </w:tcPr>
           <w:p>
             <w:pPr>
@@ -700,35 +700,69 @@
         </w:tc>
         <w:tc>
           <w:tcPr>
-            <w:tcW w:w="1007" w:type="pct"/>
-          </w:tcPr>
-          <w:p>
-            <w:pPr>
-              <w:jc w:val="center"/>
-            </w:pPr>
-          </w:p>
-        </w:tc>
-        <w:tc>
-          <w:tcPr>
-            <w:tcW w:w="849" w:type="pct"/>
-          </w:tcPr>
-          <w:p>
-            <w:pPr>
-              <w:jc w:val="center"/>
-            </w:pPr>
-          </w:p>
-        </w:tc>
-        <w:tc>
-          <w:tcPr>
-            <w:tcW w:w="794" w:type="pct"/>
-          </w:tcPr>
-          <w:p/>
+            <w:tcW w:w="787" w:type="pct"/>
+          </w:tcPr>
+          <w:p>
+            <w:pPr>
+              <w:jc w:val="center"/>
+            </w:pPr>
+            <w:r>
+              <w:t>+++INS $</w:t>
+            </w:r>
+            <w:proofErr w:type="gramStart"/>
+            <w:r>
+              <w:t>item.sync</w:t>
+            </w:r>
+            <w:proofErr w:type="gramEnd"/>
+            <w:r>
+              <w:t>+++</w:t>
+            </w:r>
+          </w:p>
+        </w:tc>
+        <w:tc>
+          <w:tcPr>
+            <w:tcW w:w="629" w:type="pct"/>
+          </w:tcPr>
+          <w:p>
+            <w:pPr>
+              <w:jc w:val="center"/>
+            </w:pPr>
+            <w:r>
+              <w:t>+++INS $</w:t>
+            </w:r>
+            <w:proofErr w:type="gramStart"/>
+            <w:r>
+              <w:t>item.before</w:t>
+            </w:r>
+            <w:proofErr w:type="gramEnd"/>
+            <w:r>
+              <w:t>_status+++</w:t>
+            </w:r>
+          </w:p>
+        </w:tc>
+        <w:tc>
+          <w:tcPr>
+            <w:tcW w:w="574" w:type="pct"/>
+          </w:tcPr>
+          <w:p>
+            <w:r>
+              <w:t>+++INS $</w:t>
+            </w:r>
+            <w:proofErr w:type="gramStart"/>
+            <w:r>
+              <w:t>item.after</w:t>
+            </w:r>
+            <w:proofErr w:type="gramEnd"/>
+            <w:r>
+              <w:t>_status+++</w:t>
+            </w:r>
+          </w:p>
         </w:tc>
       </w:tr>
       <w:tr>
         <w:tc>
           <w:tcPr>
-            <w:tcW w:w="256" w:type="pct"/>
+            <w:tcW w:w="710" w:type="pct"/>
           </w:tcPr>
           <w:p>
             <w:pPr>
@@ -741,53 +775,53 @@
         </w:tc>
         <w:tc>
           <w:tcPr>
-            <w:tcW w:w="1035" w:type="pct"/>
+            <w:tcW w:w="815" w:type="pct"/>
           </w:tcPr>
           <w:p/>
         </w:tc>
         <w:tc>
           <w:tcPr>
-            <w:tcW w:w="583" w:type="pct"/>
-          </w:tcPr>
-          <w:p>
-            <w:pPr>
-              <w:jc w:val="center"/>
-            </w:pPr>
-          </w:p>
-        </w:tc>
-        <w:tc>
-          <w:tcPr>
-            <w:tcW w:w="476" w:type="pct"/>
-          </w:tcPr>
-          <w:p>
-            <w:pPr>
-              <w:jc w:val="center"/>
-            </w:pPr>
-          </w:p>
-        </w:tc>
-        <w:tc>
-          <w:tcPr>
-            <w:tcW w:w="1007" w:type="pct"/>
-          </w:tcPr>
-          <w:p>
-            <w:pPr>
-              <w:jc w:val="center"/>
-            </w:pPr>
-          </w:p>
-        </w:tc>
-        <w:tc>
-          <w:tcPr>
-            <w:tcW w:w="849" w:type="pct"/>
-          </w:tcPr>
-          <w:p>
-            <w:pPr>
-              <w:jc w:val="center"/>
-            </w:pPr>
-          </w:p>
-        </w:tc>
-        <w:tc>
-          <w:tcPr>
-            <w:tcW w:w="794" w:type="pct"/>
+            <w:tcW w:w="675" w:type="pct"/>
+          </w:tcPr>
+          <w:p>
+            <w:pPr>
+              <w:jc w:val="center"/>
+            </w:pPr>
+          </w:p>
+        </w:tc>
+        <w:tc>
+          <w:tcPr>
+            <w:tcW w:w="811" w:type="pct"/>
+          </w:tcPr>
+          <w:p>
+            <w:pPr>
+              <w:jc w:val="center"/>
+            </w:pPr>
+          </w:p>
+        </w:tc>
+        <w:tc>
+          <w:tcPr>
+            <w:tcW w:w="787" w:type="pct"/>
+          </w:tcPr>
+          <w:p>
+            <w:pPr>
+              <w:jc w:val="center"/>
+            </w:pPr>
+          </w:p>
+        </w:tc>
+        <w:tc>
+          <w:tcPr>
+            <w:tcW w:w="629" w:type="pct"/>
+          </w:tcPr>
+          <w:p>
+            <w:pPr>
+              <w:jc w:val="center"/>
+            </w:pPr>
+          </w:p>
+        </w:tc>
+        <w:tc>
+          <w:tcPr>
+            <w:tcW w:w="574" w:type="pct"/>
           </w:tcPr>
           <w:p/>
         </w:tc>
@@ -831,7 +865,6 @@
                 <w:b/>
                 <w:bCs/>
               </w:rPr>
-              <w:lastRenderedPageBreak/>
               <w:t>NGƯỜI CẤP</w:t>
             </w:r>
           </w:p>

</xml_diff>